<commit_message>
Last changes for design.
</commit_message>
<xml_diff>
--- a/Chewy Lokum Legend/design/Alternatives and Discussion.docx
+++ b/Chewy Lokum Legend/design/Alternatives and Discussion.docx
@@ -45,15 +45,81 @@
           <w:sz w:val="24"/>
           <w:szCs w:val="24"/>
         </w:rPr>
-        <w:t xml:space="preserve"> class diagram took form by </w:t>
-      </w:r>
-      <w:r>
-        <w:rPr>
-          <w:rFonts w:ascii="Times New Roman" w:hAnsi="Times New Roman" w:cs="Times New Roman"/>
-          <w:sz w:val="24"/>
-          <w:szCs w:val="24"/>
-        </w:rPr>
-        <w:t>adding adapters</w:t>
+        <w:t xml:space="preserve"> class diagram</w:t>
+      </w:r>
+      <w:r>
+        <w:rPr>
+          <w:rFonts w:ascii="Times New Roman" w:hAnsi="Times New Roman" w:cs="Times New Roman"/>
+          <w:sz w:val="24"/>
+          <w:szCs w:val="24"/>
+        </w:rPr>
+        <w:t xml:space="preserve"> for P</w:t>
+      </w:r>
+      <w:r>
+        <w:rPr>
+          <w:rFonts w:ascii="Times New Roman" w:hAnsi="Times New Roman" w:cs="Times New Roman"/>
+          <w:sz w:val="24"/>
+          <w:szCs w:val="24"/>
+        </w:rPr>
+        <w:t>hase 2</w:t>
+      </w:r>
+      <w:r>
+        <w:rPr>
+          <w:rFonts w:ascii="Times New Roman" w:hAnsi="Times New Roman" w:cs="Times New Roman"/>
+          <w:sz w:val="24"/>
+          <w:szCs w:val="24"/>
+        </w:rPr>
+        <w:t xml:space="preserve"> took form by </w:t>
+      </w:r>
+      <w:r>
+        <w:rPr>
+          <w:rFonts w:ascii="Times New Roman" w:hAnsi="Times New Roman" w:cs="Times New Roman"/>
+          <w:sz w:val="24"/>
+          <w:szCs w:val="24"/>
+        </w:rPr>
+        <w:t>separating our design function by function</w:t>
+      </w:r>
+      <w:r>
+        <w:rPr>
+          <w:rFonts w:ascii="Times New Roman" w:hAnsi="Times New Roman" w:cs="Times New Roman"/>
+          <w:sz w:val="24"/>
+          <w:szCs w:val="24"/>
+        </w:rPr>
+        <w:t xml:space="preserve"> and</w:t>
+      </w:r>
+      <w:r>
+        <w:rPr>
+          <w:rFonts w:ascii="Times New Roman" w:hAnsi="Times New Roman" w:cs="Times New Roman"/>
+          <w:sz w:val="24"/>
+          <w:szCs w:val="24"/>
+        </w:rPr>
+        <w:t xml:space="preserve"> adding</w:t>
+      </w:r>
+      <w:r>
+        <w:rPr>
+          <w:rFonts w:ascii="Times New Roman" w:hAnsi="Times New Roman" w:cs="Times New Roman"/>
+          <w:sz w:val="24"/>
+          <w:szCs w:val="24"/>
+        </w:rPr>
+        <w:t xml:space="preserve"> new </w:t>
+      </w:r>
+      <w:proofErr w:type="spellStart"/>
+      <w:r>
+        <w:rPr>
+          <w:rFonts w:ascii="Times New Roman" w:hAnsi="Times New Roman" w:cs="Times New Roman"/>
+          <w:sz w:val="24"/>
+          <w:szCs w:val="24"/>
+        </w:rPr>
+        <w:t>TimeLokum</w:t>
+      </w:r>
+      <w:proofErr w:type="spellEnd"/>
+      <w:r>
+        <w:rPr>
+          <w:rFonts w:ascii="Times New Roman" w:hAnsi="Times New Roman" w:cs="Times New Roman"/>
+          <w:sz w:val="24"/>
+          <w:szCs w:val="24"/>
+        </w:rPr>
+        <w:t>, and Level class</w:t>
       </w:r>
       <w:r>
         <w:rPr>
@@ -69,7 +135,23 @@
           <w:sz w:val="24"/>
           <w:szCs w:val="24"/>
         </w:rPr>
-        <w:t xml:space="preserve">to </w:t>
+        <w:t>to</w:t>
+      </w:r>
+      <w:r>
+        <w:rPr>
+          <w:rFonts w:ascii="Times New Roman" w:hAnsi="Times New Roman" w:cs="Times New Roman"/>
+          <w:sz w:val="24"/>
+          <w:szCs w:val="24"/>
+        </w:rPr>
+        <w:t xml:space="preserve"> the</w:t>
+      </w:r>
+      <w:r>
+        <w:rPr>
+          <w:rFonts w:ascii="Times New Roman" w:hAnsi="Times New Roman" w:cs="Times New Roman"/>
+          <w:sz w:val="24"/>
+          <w:szCs w:val="24"/>
+        </w:rPr>
+        <w:t xml:space="preserve"> </w:t>
       </w:r>
       <w:r>
         <w:rPr>
@@ -85,48 +167,6 @@
           <w:sz w:val="24"/>
           <w:szCs w:val="24"/>
         </w:rPr>
-        <w:t xml:space="preserve">. At the first </w:t>
-      </w:r>
-      <w:r>
-        <w:rPr>
-          <w:rFonts w:ascii="Times New Roman" w:hAnsi="Times New Roman" w:cs="Times New Roman"/>
-          <w:sz w:val="24"/>
-          <w:szCs w:val="24"/>
-        </w:rPr>
-        <w:t>step</w:t>
-      </w:r>
-      <w:r>
-        <w:rPr>
-          <w:rFonts w:ascii="Times New Roman" w:hAnsi="Times New Roman" w:cs="Times New Roman"/>
-          <w:sz w:val="24"/>
-          <w:szCs w:val="24"/>
-        </w:rPr>
-        <w:t>, we created very basic class diagram as shown below.</w:t>
-      </w:r>
-      <w:r>
-        <w:rPr>
-          <w:rFonts w:ascii="Times New Roman" w:hAnsi="Times New Roman" w:cs="Times New Roman"/>
-          <w:sz w:val="24"/>
-          <w:szCs w:val="24"/>
-        </w:rPr>
-        <w:t xml:space="preserve"> This class diagram was created based on </w:t>
-      </w:r>
-      <w:r>
-        <w:rPr>
-          <w:rFonts w:ascii="Times New Roman" w:hAnsi="Times New Roman" w:cs="Times New Roman"/>
-          <w:b/>
-          <w:sz w:val="24"/>
-          <w:szCs w:val="24"/>
-        </w:rPr>
-        <w:t>system sequence diagram, and domain model</w:t>
-      </w:r>
-      <w:r>
-        <w:rPr>
-          <w:rFonts w:ascii="Times New Roman" w:hAnsi="Times New Roman" w:cs="Times New Roman"/>
-          <w:b/>
-          <w:sz w:val="24"/>
-          <w:szCs w:val="24"/>
-        </w:rPr>
         <w:t>.</w:t>
       </w:r>
     </w:p>
@@ -137,6 +177,7 @@
       <w:r>
         <w:rPr>
           <w:noProof/>
+          <w:lang w:val="tr-TR" w:eastAsia="tr-TR"/>
         </w:rPr>
         <w:drawing>
           <wp:inline distT="0" distB="0" distL="0" distR="0">
@@ -156,7 +197,7 @@
                     </pic:cNvPicPr>
                   </pic:nvPicPr>
                   <pic:blipFill>
-                    <a:blip r:embed="rId7">
+                    <a:blip r:embed="rId8">
                       <a:extLst>
                         <a:ext uri="{28A0092B-C50C-407E-A947-70E740481C1C}">
                           <a14:useLocalDpi xmlns:a14="http://schemas.microsoft.com/office/drawing/2010/main" val="0"/>
@@ -214,7 +255,19 @@
         <w:fldChar w:fldCharType="end"/>
       </w:r>
       <w:r>
-        <w:t>: First Class Diagram</w:t>
+        <w:t xml:space="preserve">: </w:t>
+      </w:r>
+      <w:r>
+        <w:t>Class Diagram</w:t>
+      </w:r>
+      <w:r>
+        <w:t xml:space="preserve"> </w:t>
+      </w:r>
+      <w:r>
+        <w:t>in</w:t>
+      </w:r>
+      <w:r>
+        <w:t xml:space="preserve"> Phase 1</w:t>
       </w:r>
     </w:p>
     <w:p/>
@@ -255,7 +308,17 @@
       <w:pPr>
         <w:spacing w:line="480" w:lineRule="auto"/>
         <w:ind w:firstLine="708"/>
-        <w:jc w:val="both"/>
+        <w:rPr>
+          <w:rFonts w:ascii="Times New Roman" w:hAnsi="Times New Roman" w:cs="Times New Roman"/>
+          <w:sz w:val="24"/>
+          <w:szCs w:val="24"/>
+        </w:rPr>
+      </w:pPr>
+    </w:p>
+    <w:p>
+      <w:pPr>
+        <w:spacing w:line="480" w:lineRule="auto"/>
+        <w:ind w:firstLine="708"/>
         <w:rPr>
           <w:rFonts w:ascii="Times New Roman" w:hAnsi="Times New Roman" w:cs="Times New Roman"/>
           <w:sz w:val="24"/>
@@ -269,7 +332,7 @@
           <w:szCs w:val="24"/>
         </w:rPr>
         <w:lastRenderedPageBreak/>
-        <w:t xml:space="preserve">At the second </w:t>
+        <w:t xml:space="preserve">At the first </w:t>
       </w:r>
       <w:r>
         <w:rPr>
@@ -285,72 +348,577 @@
           <w:sz w:val="24"/>
           <w:szCs w:val="24"/>
         </w:rPr>
-        <w:t xml:space="preserve">, we </w:t>
-      </w:r>
-      <w:r>
-        <w:rPr>
-          <w:rFonts w:ascii="Times New Roman" w:hAnsi="Times New Roman" w:cs="Times New Roman"/>
-          <w:sz w:val="24"/>
-          <w:szCs w:val="24"/>
-        </w:rPr>
-        <w:t xml:space="preserve">created </w:t>
-      </w:r>
-      <w:r>
-        <w:rPr>
-          <w:rFonts w:ascii="Times New Roman" w:hAnsi="Times New Roman" w:cs="Times New Roman"/>
-          <w:sz w:val="24"/>
-          <w:szCs w:val="24"/>
-        </w:rPr>
-        <w:t>a</w:t>
-      </w:r>
-      <w:r>
-        <w:rPr>
-          <w:rFonts w:ascii="Times New Roman" w:hAnsi="Times New Roman" w:cs="Times New Roman"/>
-          <w:sz w:val="24"/>
-          <w:szCs w:val="24"/>
-        </w:rPr>
-        <w:t xml:space="preserve"> class diagram</w:t>
-      </w:r>
-      <w:r>
-        <w:rPr>
-          <w:rFonts w:ascii="Times New Roman" w:hAnsi="Times New Roman" w:cs="Times New Roman"/>
-          <w:sz w:val="24"/>
-          <w:szCs w:val="24"/>
-        </w:rPr>
-        <w:t xml:space="preserve"> and </w:t>
-      </w:r>
-      <w:r>
-        <w:rPr>
-          <w:rFonts w:ascii="Times New Roman" w:hAnsi="Times New Roman" w:cs="Times New Roman"/>
-          <w:sz w:val="24"/>
-          <w:szCs w:val="24"/>
-        </w:rPr>
-        <w:t>enhanced</w:t>
-      </w:r>
-      <w:r>
-        <w:rPr>
-          <w:rFonts w:ascii="Times New Roman" w:hAnsi="Times New Roman" w:cs="Times New Roman"/>
-          <w:sz w:val="24"/>
-          <w:szCs w:val="24"/>
-        </w:rPr>
-        <w:t xml:space="preserve"> the </w:t>
-      </w:r>
-      <w:r>
-        <w:rPr>
-          <w:rFonts w:ascii="Times New Roman" w:hAnsi="Times New Roman" w:cs="Times New Roman"/>
-          <w:sz w:val="24"/>
-          <w:szCs w:val="24"/>
-        </w:rPr>
-        <w:t>functionality and flexibility</w:t>
-      </w:r>
-      <w:r>
-        <w:rPr>
-          <w:rFonts w:ascii="Times New Roman" w:hAnsi="Times New Roman" w:cs="Times New Roman"/>
-          <w:sz w:val="24"/>
-          <w:szCs w:val="24"/>
-        </w:rPr>
-        <w:t xml:space="preserve"> by adding adapters for all</w:t>
-      </w:r>
+        <w:t xml:space="preserve">, </w:t>
+      </w:r>
+      <w:r>
+        <w:rPr>
+          <w:rFonts w:ascii="Times New Roman" w:hAnsi="Times New Roman" w:cs="Times New Roman"/>
+          <w:sz w:val="24"/>
+          <w:szCs w:val="24"/>
+        </w:rPr>
+        <w:t>we decided to separate our design function by function. We</w:t>
+      </w:r>
+      <w:r>
+        <w:rPr>
+          <w:rFonts w:ascii="Times New Roman" w:hAnsi="Times New Roman" w:cs="Times New Roman"/>
+          <w:sz w:val="24"/>
+          <w:szCs w:val="24"/>
+        </w:rPr>
+        <w:t xml:space="preserve"> have</w:t>
+      </w:r>
+      <w:r>
+        <w:rPr>
+          <w:rFonts w:ascii="Times New Roman" w:hAnsi="Times New Roman" w:cs="Times New Roman"/>
+          <w:sz w:val="24"/>
+          <w:szCs w:val="24"/>
+        </w:rPr>
+        <w:t xml:space="preserve"> separated </w:t>
+      </w:r>
+      <w:r>
+        <w:rPr>
+          <w:rFonts w:ascii="Times New Roman" w:hAnsi="Times New Roman" w:cs="Times New Roman"/>
+          <w:sz w:val="24"/>
+          <w:szCs w:val="24"/>
+        </w:rPr>
+        <w:t>user interface and model.</w:t>
+      </w:r>
+      <w:r>
+        <w:rPr>
+          <w:rFonts w:ascii="Times New Roman" w:hAnsi="Times New Roman" w:cs="Times New Roman"/>
+          <w:sz w:val="24"/>
+          <w:szCs w:val="24"/>
+        </w:rPr>
+        <w:t xml:space="preserve"> </w:t>
+      </w:r>
+      <w:r>
+        <w:rPr>
+          <w:rFonts w:ascii="Times New Roman" w:hAnsi="Times New Roman" w:cs="Times New Roman"/>
+          <w:sz w:val="24"/>
+          <w:szCs w:val="24"/>
+        </w:rPr>
+        <w:t xml:space="preserve">We have </w:t>
+      </w:r>
+      <w:r>
+        <w:rPr>
+          <w:rFonts w:ascii="Times New Roman" w:hAnsi="Times New Roman" w:cs="Times New Roman"/>
+          <w:sz w:val="24"/>
+          <w:szCs w:val="24"/>
+        </w:rPr>
+        <w:t>also improved user interface</w:t>
+      </w:r>
+      <w:r>
+        <w:rPr>
+          <w:rFonts w:ascii="Times New Roman" w:hAnsi="Times New Roman" w:cs="Times New Roman"/>
+          <w:sz w:val="24"/>
+          <w:szCs w:val="24"/>
+        </w:rPr>
+        <w:t xml:space="preserve"> </w:t>
+      </w:r>
+      <w:r>
+        <w:rPr>
+          <w:rFonts w:ascii="Times New Roman" w:hAnsi="Times New Roman" w:cs="Times New Roman"/>
+          <w:sz w:val="24"/>
+          <w:szCs w:val="24"/>
+        </w:rPr>
+        <w:t>and made it more systematic as shown below picture.</w:t>
+      </w:r>
+    </w:p>
+    <w:p>
+      <w:pPr>
+        <w:spacing w:line="480" w:lineRule="auto"/>
+        <w:ind w:firstLine="708"/>
+        <w:rPr>
+          <w:rFonts w:ascii="Times New Roman" w:hAnsi="Times New Roman" w:cs="Times New Roman"/>
+          <w:sz w:val="24"/>
+          <w:szCs w:val="24"/>
+        </w:rPr>
+      </w:pPr>
+    </w:p>
+    <w:p>
+      <w:pPr>
+        <w:keepNext/>
+        <w:spacing w:line="480" w:lineRule="auto"/>
+      </w:pPr>
+      <w:r>
+        <w:rPr>
+          <w:rFonts w:ascii="Times New Roman" w:hAnsi="Times New Roman" w:cs="Times New Roman"/>
+          <w:noProof/>
+          <w:sz w:val="24"/>
+          <w:szCs w:val="24"/>
+          <w:lang w:val="tr-TR" w:eastAsia="tr-TR"/>
+        </w:rPr>
+        <w:drawing>
+          <wp:inline distT="0" distB="0" distL="0" distR="0" wp14:anchorId="671261AC" wp14:editId="4739E065">
+            <wp:extent cx="5760720" cy="3379058"/>
+            <wp:effectExtent l="0" t="0" r="0" b="0"/>
+            <wp:docPr id="8" name="Resim 8" descr="C:\Users\ömer\Desktop\Untitled3.png"/>
+            <wp:cNvGraphicFramePr>
+              <a:graphicFrameLocks xmlns:a="http://schemas.openxmlformats.org/drawingml/2006/main" noChangeAspect="1"/>
+            </wp:cNvGraphicFramePr>
+            <a:graphic xmlns:a="http://schemas.openxmlformats.org/drawingml/2006/main">
+              <a:graphicData uri="http://schemas.openxmlformats.org/drawingml/2006/picture">
+                <pic:pic xmlns:pic="http://schemas.openxmlformats.org/drawingml/2006/picture">
+                  <pic:nvPicPr>
+                    <pic:cNvPr id="0" name="Picture 4" descr="C:\Users\ömer\Desktop\Untitled3.png"/>
+                    <pic:cNvPicPr>
+                      <a:picLocks noChangeAspect="1" noChangeArrowheads="1"/>
+                    </pic:cNvPicPr>
+                  </pic:nvPicPr>
+                  <pic:blipFill>
+                    <a:blip r:embed="rId9" cstate="print">
+                      <a:extLst>
+                        <a:ext uri="{28A0092B-C50C-407E-A947-70E740481C1C}">
+                          <a14:useLocalDpi xmlns:a14="http://schemas.microsoft.com/office/drawing/2010/main" val="0"/>
+                        </a:ext>
+                      </a:extLst>
+                    </a:blip>
+                    <a:srcRect/>
+                    <a:stretch>
+                      <a:fillRect/>
+                    </a:stretch>
+                  </pic:blipFill>
+                  <pic:spPr bwMode="auto">
+                    <a:xfrm>
+                      <a:off x="0" y="0"/>
+                      <a:ext cx="5760720" cy="3379058"/>
+                    </a:xfrm>
+                    <a:prstGeom prst="rect">
+                      <a:avLst/>
+                    </a:prstGeom>
+                    <a:noFill/>
+                    <a:ln>
+                      <a:noFill/>
+                    </a:ln>
+                  </pic:spPr>
+                </pic:pic>
+              </a:graphicData>
+            </a:graphic>
+          </wp:inline>
+        </w:drawing>
+      </w:r>
+    </w:p>
+    <w:p>
+      <w:pPr>
+        <w:pStyle w:val="ResimYazs"/>
+        <w:rPr>
+          <w:rFonts w:ascii="Times New Roman" w:hAnsi="Times New Roman" w:cs="Times New Roman"/>
+          <w:sz w:val="24"/>
+          <w:szCs w:val="24"/>
+        </w:rPr>
+      </w:pPr>
+      <w:r>
+        <w:t xml:space="preserve">Figure </w:t>
+      </w:r>
+      <w:r>
+        <w:fldChar w:fldCharType="begin"/>
+      </w:r>
+      <w:r>
+        <w:instrText xml:space="preserve"> SEQ Figure \* ARABIC </w:instrText>
+      </w:r>
+      <w:r>
+        <w:fldChar w:fldCharType="separate"/>
+      </w:r>
+      <w:r>
+        <w:rPr>
+          <w:noProof/>
+        </w:rPr>
+        <w:t>2</w:t>
+      </w:r>
+      <w:r>
+        <w:fldChar w:fldCharType="end"/>
+      </w:r>
+      <w:r>
+        <w:t>: UI Part of Our Design</w:t>
+      </w:r>
+    </w:p>
+    <w:p>
+      <w:pPr>
+        <w:spacing w:line="480" w:lineRule="auto"/>
+        <w:ind w:firstLine="708"/>
+        <w:rPr>
+          <w:rFonts w:ascii="Times New Roman" w:hAnsi="Times New Roman" w:cs="Times New Roman"/>
+          <w:sz w:val="24"/>
+          <w:szCs w:val="24"/>
+        </w:rPr>
+      </w:pPr>
+    </w:p>
+    <w:p>
+      <w:pPr>
+        <w:spacing w:line="480" w:lineRule="auto"/>
+        <w:ind w:firstLine="708"/>
+        <w:rPr>
+          <w:rFonts w:ascii="Times New Roman" w:hAnsi="Times New Roman" w:cs="Times New Roman"/>
+          <w:sz w:val="24"/>
+          <w:szCs w:val="24"/>
+        </w:rPr>
+      </w:pPr>
+      <w:r>
+        <w:rPr>
+          <w:rFonts w:ascii="Times New Roman" w:hAnsi="Times New Roman" w:cs="Times New Roman"/>
+          <w:sz w:val="24"/>
+          <w:szCs w:val="24"/>
+        </w:rPr>
+        <w:t>At the second</w:t>
+      </w:r>
+      <w:r>
+        <w:rPr>
+          <w:rFonts w:ascii="Times New Roman" w:hAnsi="Times New Roman" w:cs="Times New Roman"/>
+          <w:sz w:val="24"/>
+          <w:szCs w:val="24"/>
+        </w:rPr>
+        <w:t xml:space="preserve"> </w:t>
+      </w:r>
+      <w:r>
+        <w:rPr>
+          <w:rFonts w:ascii="Times New Roman" w:hAnsi="Times New Roman" w:cs="Times New Roman"/>
+          <w:sz w:val="24"/>
+          <w:szCs w:val="24"/>
+        </w:rPr>
+        <w:t xml:space="preserve">step, we </w:t>
+      </w:r>
+      <w:r>
+        <w:rPr>
+          <w:rFonts w:ascii="Times New Roman" w:hAnsi="Times New Roman" w:cs="Times New Roman"/>
+          <w:sz w:val="24"/>
+          <w:szCs w:val="24"/>
+        </w:rPr>
+        <w:t xml:space="preserve">have </w:t>
+      </w:r>
+      <w:r>
+        <w:rPr>
+          <w:rFonts w:ascii="Times New Roman" w:hAnsi="Times New Roman" w:cs="Times New Roman"/>
+          <w:sz w:val="24"/>
+          <w:szCs w:val="24"/>
+        </w:rPr>
+        <w:t>separated model as objects and actions.</w:t>
+      </w:r>
+      <w:r>
+        <w:rPr>
+          <w:rFonts w:ascii="Times New Roman" w:hAnsi="Times New Roman" w:cs="Times New Roman"/>
+          <w:sz w:val="24"/>
+          <w:szCs w:val="24"/>
+        </w:rPr>
+        <w:t xml:space="preserve"> We succeeded to separate it by </w:t>
+      </w:r>
+      <w:r>
+        <w:rPr>
+          <w:rFonts w:ascii="Times New Roman" w:hAnsi="Times New Roman" w:cs="Times New Roman"/>
+          <w:sz w:val="24"/>
+          <w:szCs w:val="24"/>
+        </w:rPr>
+        <w:t>using adapter design pattern and adding adapter</w:t>
+      </w:r>
+      <w:r>
+        <w:rPr>
+          <w:rFonts w:ascii="Times New Roman" w:hAnsi="Times New Roman" w:cs="Times New Roman"/>
+          <w:sz w:val="24"/>
+          <w:szCs w:val="24"/>
+        </w:rPr>
+        <w:t xml:space="preserve"> for each action.</w:t>
+      </w:r>
+      <w:r>
+        <w:rPr>
+          <w:rFonts w:ascii="Times New Roman" w:hAnsi="Times New Roman" w:cs="Times New Roman"/>
+          <w:sz w:val="24"/>
+          <w:szCs w:val="24"/>
+        </w:rPr>
+        <w:t xml:space="preserve"> </w:t>
+      </w:r>
+      <w:r>
+        <w:rPr>
+          <w:rFonts w:ascii="Times New Roman" w:hAnsi="Times New Roman" w:cs="Times New Roman"/>
+          <w:sz w:val="24"/>
+          <w:szCs w:val="24"/>
+        </w:rPr>
+        <w:t xml:space="preserve">Then, we added an adapter manager which is created by using singleton design pattern. </w:t>
+      </w:r>
+      <w:proofErr w:type="spellStart"/>
+      <w:r>
+        <w:rPr>
+          <w:rFonts w:ascii="Times New Roman" w:hAnsi="Times New Roman" w:cs="Times New Roman"/>
+          <w:sz w:val="24"/>
+          <w:szCs w:val="24"/>
+        </w:rPr>
+        <w:t>AdapterManager</w:t>
+      </w:r>
+      <w:proofErr w:type="spellEnd"/>
+      <w:r>
+        <w:rPr>
+          <w:rFonts w:ascii="Times New Roman" w:hAnsi="Times New Roman" w:cs="Times New Roman"/>
+          <w:sz w:val="24"/>
+          <w:szCs w:val="24"/>
+        </w:rPr>
+        <w:t xml:space="preserve"> controls every adapter in our design. Functionality of our adapters can be understood by their name. Our </w:t>
+      </w:r>
+      <w:proofErr w:type="gramStart"/>
+      <w:r>
+        <w:rPr>
+          <w:rFonts w:ascii="Times New Roman" w:hAnsi="Times New Roman" w:cs="Times New Roman"/>
+          <w:sz w:val="24"/>
+          <w:szCs w:val="24"/>
+        </w:rPr>
+        <w:t>adapter are</w:t>
+      </w:r>
+      <w:proofErr w:type="gramEnd"/>
+      <w:r>
+        <w:rPr>
+          <w:rFonts w:ascii="Times New Roman" w:hAnsi="Times New Roman" w:cs="Times New Roman"/>
+          <w:sz w:val="24"/>
+          <w:szCs w:val="24"/>
+        </w:rPr>
+        <w:t xml:space="preserve"> show below.</w:t>
+      </w:r>
+    </w:p>
+    <w:p>
+      <w:pPr>
+        <w:pStyle w:val="ListeParagraf"/>
+        <w:numPr>
+          <w:ilvl w:val="0"/>
+          <w:numId w:val="1"/>
+        </w:numPr>
+        <w:spacing w:line="480" w:lineRule="auto"/>
+        <w:rPr>
+          <w:rFonts w:ascii="Times New Roman" w:hAnsi="Times New Roman" w:cs="Times New Roman"/>
+          <w:sz w:val="24"/>
+          <w:szCs w:val="24"/>
+        </w:rPr>
+      </w:pPr>
+      <w:proofErr w:type="spellStart"/>
+      <w:r>
+        <w:rPr>
+          <w:rFonts w:ascii="Times New Roman" w:hAnsi="Times New Roman" w:cs="Times New Roman"/>
+          <w:sz w:val="24"/>
+          <w:szCs w:val="24"/>
+        </w:rPr>
+        <w:t>DrawingAdapter</w:t>
+      </w:r>
+      <w:proofErr w:type="spellEnd"/>
+    </w:p>
+    <w:p>
+      <w:pPr>
+        <w:pStyle w:val="ListeParagraf"/>
+        <w:numPr>
+          <w:ilvl w:val="0"/>
+          <w:numId w:val="1"/>
+        </w:numPr>
+        <w:spacing w:line="480" w:lineRule="auto"/>
+        <w:rPr>
+          <w:rFonts w:ascii="Times New Roman" w:hAnsi="Times New Roman" w:cs="Times New Roman"/>
+          <w:sz w:val="24"/>
+          <w:szCs w:val="24"/>
+        </w:rPr>
+      </w:pPr>
+      <w:proofErr w:type="spellStart"/>
+      <w:r>
+        <w:rPr>
+          <w:rFonts w:ascii="Times New Roman" w:hAnsi="Times New Roman" w:cs="Times New Roman"/>
+          <w:sz w:val="24"/>
+          <w:szCs w:val="24"/>
+        </w:rPr>
+        <w:t>LokumSwapperAdapter</w:t>
+      </w:r>
+      <w:proofErr w:type="spellEnd"/>
+    </w:p>
+    <w:p>
+      <w:pPr>
+        <w:pStyle w:val="ListeParagraf"/>
+        <w:numPr>
+          <w:ilvl w:val="0"/>
+          <w:numId w:val="1"/>
+        </w:numPr>
+        <w:spacing w:line="480" w:lineRule="auto"/>
+        <w:rPr>
+          <w:rFonts w:ascii="Times New Roman" w:hAnsi="Times New Roman" w:cs="Times New Roman"/>
+          <w:sz w:val="24"/>
+          <w:szCs w:val="24"/>
+        </w:rPr>
+      </w:pPr>
+      <w:proofErr w:type="spellStart"/>
+      <w:r>
+        <w:rPr>
+          <w:rFonts w:ascii="Times New Roman" w:hAnsi="Times New Roman" w:cs="Times New Roman"/>
+          <w:sz w:val="24"/>
+          <w:szCs w:val="24"/>
+        </w:rPr>
+        <w:t>LokumCombinationAdapter</w:t>
+      </w:r>
+      <w:proofErr w:type="spellEnd"/>
+    </w:p>
+    <w:p>
+      <w:pPr>
+        <w:pStyle w:val="ListeParagraf"/>
+        <w:numPr>
+          <w:ilvl w:val="0"/>
+          <w:numId w:val="1"/>
+        </w:numPr>
+        <w:spacing w:line="480" w:lineRule="auto"/>
+        <w:rPr>
+          <w:rFonts w:ascii="Times New Roman" w:hAnsi="Times New Roman" w:cs="Times New Roman"/>
+          <w:sz w:val="24"/>
+          <w:szCs w:val="24"/>
+        </w:rPr>
+      </w:pPr>
+      <w:proofErr w:type="spellStart"/>
+      <w:r>
+        <w:rPr>
+          <w:rFonts w:ascii="Times New Roman" w:hAnsi="Times New Roman" w:cs="Times New Roman"/>
+          <w:sz w:val="24"/>
+          <w:szCs w:val="24"/>
+        </w:rPr>
+        <w:lastRenderedPageBreak/>
+        <w:t>LokumDestroyerAdapter</w:t>
+      </w:r>
+      <w:proofErr w:type="spellEnd"/>
+    </w:p>
+    <w:p>
+      <w:pPr>
+        <w:pStyle w:val="ListeParagraf"/>
+        <w:numPr>
+          <w:ilvl w:val="0"/>
+          <w:numId w:val="1"/>
+        </w:numPr>
+        <w:spacing w:line="480" w:lineRule="auto"/>
+        <w:rPr>
+          <w:rFonts w:ascii="Times New Roman" w:hAnsi="Times New Roman" w:cs="Times New Roman"/>
+          <w:sz w:val="24"/>
+          <w:szCs w:val="24"/>
+        </w:rPr>
+      </w:pPr>
+      <w:proofErr w:type="spellStart"/>
+      <w:r>
+        <w:rPr>
+          <w:rFonts w:ascii="Times New Roman" w:hAnsi="Times New Roman" w:cs="Times New Roman"/>
+          <w:sz w:val="24"/>
+          <w:szCs w:val="24"/>
+        </w:rPr>
+        <w:t>LokumFallerAdapter</w:t>
+      </w:r>
+      <w:proofErr w:type="spellEnd"/>
+    </w:p>
+    <w:p>
+      <w:pPr>
+        <w:pStyle w:val="ListeParagraf"/>
+        <w:numPr>
+          <w:ilvl w:val="0"/>
+          <w:numId w:val="1"/>
+        </w:numPr>
+        <w:spacing w:line="480" w:lineRule="auto"/>
+        <w:rPr>
+          <w:rFonts w:ascii="Times New Roman" w:hAnsi="Times New Roman" w:cs="Times New Roman"/>
+          <w:sz w:val="24"/>
+          <w:szCs w:val="24"/>
+        </w:rPr>
+      </w:pPr>
+      <w:proofErr w:type="spellStart"/>
+      <w:r>
+        <w:rPr>
+          <w:rFonts w:ascii="Times New Roman" w:hAnsi="Times New Roman" w:cs="Times New Roman"/>
+          <w:sz w:val="24"/>
+          <w:szCs w:val="24"/>
+        </w:rPr>
+        <w:t>ScoreCalculatorAdapter</w:t>
+      </w:r>
+      <w:proofErr w:type="spellEnd"/>
+    </w:p>
+    <w:p>
+      <w:pPr>
+        <w:pStyle w:val="ListeParagraf"/>
+        <w:numPr>
+          <w:ilvl w:val="0"/>
+          <w:numId w:val="1"/>
+        </w:numPr>
+        <w:spacing w:line="480" w:lineRule="auto"/>
+        <w:rPr>
+          <w:rFonts w:ascii="Times New Roman" w:hAnsi="Times New Roman" w:cs="Times New Roman"/>
+          <w:sz w:val="24"/>
+          <w:szCs w:val="24"/>
+        </w:rPr>
+      </w:pPr>
+      <w:proofErr w:type="spellStart"/>
+      <w:r>
+        <w:rPr>
+          <w:rFonts w:ascii="Times New Roman" w:hAnsi="Times New Roman" w:cs="Times New Roman"/>
+          <w:sz w:val="24"/>
+          <w:szCs w:val="24"/>
+        </w:rPr>
+        <w:t>SimpleGraphicsDrawingAdapter</w:t>
+      </w:r>
+      <w:proofErr w:type="spellEnd"/>
+    </w:p>
+    <w:p>
+      <w:pPr>
+        <w:pStyle w:val="ListeParagraf"/>
+        <w:numPr>
+          <w:ilvl w:val="0"/>
+          <w:numId w:val="1"/>
+        </w:numPr>
+        <w:spacing w:line="480" w:lineRule="auto"/>
+        <w:rPr>
+          <w:rFonts w:ascii="Times New Roman" w:hAnsi="Times New Roman" w:cs="Times New Roman"/>
+          <w:sz w:val="24"/>
+          <w:szCs w:val="24"/>
+        </w:rPr>
+      </w:pPr>
+      <w:proofErr w:type="spellStart"/>
+      <w:r>
+        <w:rPr>
+          <w:rFonts w:ascii="Times New Roman" w:hAnsi="Times New Roman" w:cs="Times New Roman"/>
+          <w:sz w:val="24"/>
+          <w:szCs w:val="24"/>
+        </w:rPr>
+        <w:t>RegularLokumSwapperAdapter</w:t>
+      </w:r>
+      <w:proofErr w:type="spellEnd"/>
+    </w:p>
+    <w:p>
+      <w:pPr>
+        <w:pStyle w:val="ListeParagraf"/>
+        <w:numPr>
+          <w:ilvl w:val="0"/>
+          <w:numId w:val="1"/>
+        </w:numPr>
+        <w:spacing w:line="480" w:lineRule="auto"/>
+        <w:rPr>
+          <w:rFonts w:ascii="Times New Roman" w:hAnsi="Times New Roman" w:cs="Times New Roman"/>
+          <w:sz w:val="24"/>
+          <w:szCs w:val="24"/>
+        </w:rPr>
+      </w:pPr>
+      <w:proofErr w:type="spellStart"/>
+      <w:r>
+        <w:rPr>
+          <w:rFonts w:ascii="Times New Roman" w:hAnsi="Times New Roman" w:cs="Times New Roman"/>
+          <w:sz w:val="24"/>
+          <w:szCs w:val="24"/>
+        </w:rPr>
+        <w:t>SpecialLokumSwapperAdapter</w:t>
+      </w:r>
+      <w:proofErr w:type="spellEnd"/>
+    </w:p>
+    <w:p>
+      <w:pPr>
+        <w:pStyle w:val="ListeParagraf"/>
+        <w:numPr>
+          <w:ilvl w:val="0"/>
+          <w:numId w:val="1"/>
+        </w:numPr>
+        <w:spacing w:line="480" w:lineRule="auto"/>
+        <w:rPr>
+          <w:rFonts w:ascii="Times New Roman" w:hAnsi="Times New Roman" w:cs="Times New Roman"/>
+          <w:sz w:val="24"/>
+          <w:szCs w:val="24"/>
+        </w:rPr>
+      </w:pPr>
+      <w:proofErr w:type="spellStart"/>
+      <w:r>
+        <w:rPr>
+          <w:rFonts w:ascii="Times New Roman" w:hAnsi="Times New Roman" w:cs="Times New Roman"/>
+          <w:sz w:val="24"/>
+          <w:szCs w:val="24"/>
+        </w:rPr>
+        <w:t>FallingLokumSwapperAdapter</w:t>
+      </w:r>
+      <w:proofErr w:type="spellEnd"/>
       <w:r>
         <w:rPr>
           <w:rFonts w:ascii="Times New Roman" w:hAnsi="Times New Roman" w:cs="Times New Roman"/>
@@ -359,41 +927,40 @@
         </w:rPr>
         <w:t>.</w:t>
       </w:r>
-      <w:r>
-        <w:rPr>
-          <w:rFonts w:ascii="Times New Roman" w:hAnsi="Times New Roman" w:cs="Times New Roman"/>
-          <w:sz w:val="24"/>
-          <w:szCs w:val="24"/>
-        </w:rPr>
-        <w:t xml:space="preserve"> </w:t>
-      </w:r>
-      <w:r>
-        <w:rPr>
-          <w:rFonts w:ascii="Times New Roman" w:hAnsi="Times New Roman" w:cs="Times New Roman"/>
-          <w:sz w:val="24"/>
-          <w:szCs w:val="24"/>
-        </w:rPr>
-        <w:t>Adapter side</w:t>
-      </w:r>
-      <w:r>
-        <w:rPr>
-          <w:rFonts w:ascii="Times New Roman" w:hAnsi="Times New Roman" w:cs="Times New Roman"/>
-          <w:sz w:val="24"/>
-          <w:szCs w:val="24"/>
-        </w:rPr>
-        <w:t xml:space="preserve"> of class diagram is shown below.</w:t>
-      </w:r>
-    </w:p>
-    <w:p>
-      <w:pPr>
+    </w:p>
+    <w:p>
+      <w:pPr>
+        <w:pStyle w:val="ListeParagraf"/>
         <w:keepNext/>
+        <w:numPr>
+          <w:ilvl w:val="0"/>
+          <w:numId w:val="1"/>
+        </w:numPr>
+        <w:spacing w:line="480" w:lineRule="auto"/>
+      </w:pPr>
+      <w:proofErr w:type="spellStart"/>
+      <w:r>
+        <w:rPr>
+          <w:rFonts w:ascii="Times New Roman" w:hAnsi="Times New Roman" w:cs="Times New Roman"/>
+          <w:sz w:val="24"/>
+          <w:szCs w:val="24"/>
+        </w:rPr>
+        <w:t>SaveAndLoadAdapter</w:t>
+      </w:r>
+      <w:proofErr w:type="spellEnd"/>
+    </w:p>
+    <w:p>
+      <w:pPr>
+        <w:keepNext/>
+        <w:spacing w:line="480" w:lineRule="auto"/>
       </w:pPr>
       <w:r>
         <w:rPr>
           <w:noProof/>
+          <w:lang w:val="tr-TR" w:eastAsia="tr-TR"/>
         </w:rPr>
         <w:drawing>
-          <wp:inline distT="0" distB="0" distL="0" distR="0">
+          <wp:inline distT="0" distB="0" distL="0" distR="0" wp14:anchorId="46428818" wp14:editId="016BDB3C">
             <wp:extent cx="6269289" cy="4259580"/>
             <wp:effectExtent l="0" t="0" r="0" b="7620"/>
             <wp:docPr id="7" name="Resim 7" descr="C:\Users\ömer\Desktop\Untitled2.png"/>
@@ -410,7 +977,7 @@
                     </pic:cNvPicPr>
                   </pic:nvPicPr>
                   <pic:blipFill>
-                    <a:blip r:embed="rId8">
+                    <a:blip r:embed="rId10">
                       <a:extLst>
                         <a:ext uri="{28A0092B-C50C-407E-A947-70E740481C1C}">
                           <a14:useLocalDpi xmlns:a14="http://schemas.microsoft.com/office/drawing/2010/main" val="0"/>
@@ -462,32 +1029,29 @@
         <w:rPr>
           <w:noProof/>
         </w:rPr>
-        <w:t>2</w:t>
+        <w:t>3</w:t>
       </w:r>
       <w:r>
         <w:fldChar w:fldCharType="end"/>
       </w:r>
       <w:r>
-        <w:t xml:space="preserve">: </w:t>
-      </w:r>
-      <w:r>
-        <w:t>Adapter</w:t>
-      </w:r>
-      <w:r>
-        <w:t xml:space="preserve"> </w:t>
-      </w:r>
-      <w:r>
-        <w:t>side</w:t>
-      </w:r>
-      <w:r>
-        <w:t xml:space="preserve"> of the Class Diagram</w:t>
-      </w:r>
-    </w:p>
+        <w:t xml:space="preserve">: Adapter </w:t>
+      </w:r>
+      <w:r>
+        <w:t>part</w:t>
+      </w:r>
+      <w:r>
+        <w:t xml:space="preserve"> of </w:t>
+      </w:r>
+      <w:r>
+        <w:t>Our Design</w:t>
+      </w:r>
+    </w:p>
+    <w:p/>
     <w:p>
       <w:pPr>
         <w:spacing w:line="480" w:lineRule="auto"/>
         <w:ind w:firstLine="708"/>
-        <w:jc w:val="both"/>
         <w:rPr>
           <w:rFonts w:ascii="Times New Roman" w:hAnsi="Times New Roman" w:cs="Times New Roman"/>
           <w:sz w:val="24"/>
@@ -499,633 +1063,14 @@
       <w:pPr>
         <w:spacing w:line="480" w:lineRule="auto"/>
         <w:ind w:firstLine="708"/>
-        <w:jc w:val="both"/>
-        <w:rPr>
-          <w:rFonts w:ascii="Times New Roman" w:hAnsi="Times New Roman" w:cs="Times New Roman"/>
-          <w:sz w:val="24"/>
-          <w:szCs w:val="24"/>
-        </w:rPr>
-      </w:pPr>
-      <w:r>
-        <w:rPr>
-          <w:rFonts w:ascii="Times New Roman" w:hAnsi="Times New Roman" w:cs="Times New Roman"/>
-          <w:sz w:val="24"/>
-          <w:szCs w:val="24"/>
-        </w:rPr>
-        <w:t>At this design, we have</w:t>
-      </w:r>
-      <w:r>
-        <w:rPr>
-          <w:rFonts w:ascii="Times New Roman" w:hAnsi="Times New Roman" w:cs="Times New Roman"/>
-          <w:sz w:val="24"/>
-          <w:szCs w:val="24"/>
-        </w:rPr>
-        <w:t xml:space="preserve"> added</w:t>
-      </w:r>
-      <w:r>
-        <w:rPr>
-          <w:rFonts w:ascii="Times New Roman" w:hAnsi="Times New Roman" w:cs="Times New Roman"/>
-          <w:sz w:val="24"/>
-          <w:szCs w:val="24"/>
-        </w:rPr>
-        <w:t xml:space="preserve"> </w:t>
-      </w:r>
-      <w:r>
-        <w:rPr>
-          <w:rFonts w:ascii="Times New Roman" w:hAnsi="Times New Roman" w:cs="Times New Roman"/>
-          <w:sz w:val="24"/>
-          <w:szCs w:val="24"/>
-        </w:rPr>
-        <w:t xml:space="preserve">adapters </w:t>
-      </w:r>
-      <w:r>
-        <w:rPr>
-          <w:rFonts w:ascii="Times New Roman" w:hAnsi="Times New Roman" w:cs="Times New Roman"/>
-          <w:sz w:val="24"/>
-          <w:szCs w:val="24"/>
-        </w:rPr>
-        <w:t>for</w:t>
-      </w:r>
-      <w:r>
-        <w:rPr>
-          <w:rFonts w:ascii="Times New Roman" w:hAnsi="Times New Roman" w:cs="Times New Roman"/>
-          <w:sz w:val="24"/>
-          <w:szCs w:val="24"/>
-        </w:rPr>
-        <w:t xml:space="preserve"> </w:t>
-      </w:r>
-      <w:r>
-        <w:rPr>
-          <w:rFonts w:ascii="Times New Roman" w:hAnsi="Times New Roman" w:cs="Times New Roman"/>
-          <w:sz w:val="24"/>
-          <w:szCs w:val="24"/>
-        </w:rPr>
-        <w:t>each</w:t>
-      </w:r>
-      <w:r>
-        <w:rPr>
-          <w:rFonts w:ascii="Times New Roman" w:hAnsi="Times New Roman" w:cs="Times New Roman"/>
-          <w:sz w:val="24"/>
-          <w:szCs w:val="24"/>
-        </w:rPr>
-        <w:t xml:space="preserve"> </w:t>
-      </w:r>
-      <w:r>
-        <w:rPr>
-          <w:rFonts w:ascii="Times New Roman" w:hAnsi="Times New Roman" w:cs="Times New Roman"/>
-          <w:sz w:val="24"/>
-          <w:szCs w:val="24"/>
-        </w:rPr>
-        <w:t>action</w:t>
-      </w:r>
-      <w:r>
-        <w:rPr>
-          <w:rFonts w:ascii="Times New Roman" w:hAnsi="Times New Roman" w:cs="Times New Roman"/>
-          <w:sz w:val="24"/>
-          <w:szCs w:val="24"/>
-        </w:rPr>
-        <w:t xml:space="preserve"> to </w:t>
-      </w:r>
-      <w:r>
-        <w:rPr>
-          <w:rFonts w:ascii="Times New Roman" w:hAnsi="Times New Roman" w:cs="Times New Roman"/>
-          <w:sz w:val="24"/>
-          <w:szCs w:val="24"/>
-        </w:rPr>
-        <w:t>perform</w:t>
-      </w:r>
-      <w:r>
-        <w:rPr>
-          <w:rFonts w:ascii="Times New Roman" w:hAnsi="Times New Roman" w:cs="Times New Roman"/>
-          <w:sz w:val="24"/>
-          <w:szCs w:val="24"/>
-        </w:rPr>
-        <w:t xml:space="preserve"> its specialty which is </w:t>
-      </w:r>
-      <w:proofErr w:type="spellStart"/>
-      <w:r>
-        <w:rPr>
-          <w:rFonts w:ascii="Times New Roman" w:hAnsi="Times New Roman" w:cs="Times New Roman"/>
-          <w:sz w:val="24"/>
-          <w:szCs w:val="24"/>
-        </w:rPr>
-        <w:t>DrawingAdapter</w:t>
-      </w:r>
-      <w:proofErr w:type="spellEnd"/>
-      <w:r>
-        <w:rPr>
-          <w:rFonts w:ascii="Times New Roman" w:hAnsi="Times New Roman" w:cs="Times New Roman"/>
-          <w:sz w:val="24"/>
-          <w:szCs w:val="24"/>
-        </w:rPr>
-        <w:t xml:space="preserve">, </w:t>
-      </w:r>
-      <w:proofErr w:type="spellStart"/>
-      <w:r>
-        <w:rPr>
-          <w:rFonts w:ascii="Times New Roman" w:hAnsi="Times New Roman" w:cs="Times New Roman"/>
-          <w:sz w:val="24"/>
-          <w:szCs w:val="24"/>
-        </w:rPr>
-        <w:t>LokumSwapperAdapter</w:t>
-      </w:r>
-      <w:proofErr w:type="spellEnd"/>
-      <w:r>
-        <w:rPr>
-          <w:rFonts w:ascii="Times New Roman" w:hAnsi="Times New Roman" w:cs="Times New Roman"/>
-          <w:sz w:val="24"/>
-          <w:szCs w:val="24"/>
-        </w:rPr>
-        <w:t xml:space="preserve">, </w:t>
-      </w:r>
-      <w:proofErr w:type="spellStart"/>
-      <w:r>
-        <w:rPr>
-          <w:rFonts w:ascii="Times New Roman" w:hAnsi="Times New Roman" w:cs="Times New Roman"/>
-          <w:sz w:val="24"/>
-          <w:szCs w:val="24"/>
-        </w:rPr>
-        <w:t>Lokum</w:t>
-      </w:r>
-      <w:r>
-        <w:rPr>
-          <w:rFonts w:ascii="Times New Roman" w:hAnsi="Times New Roman" w:cs="Times New Roman"/>
-          <w:sz w:val="24"/>
-          <w:szCs w:val="24"/>
-        </w:rPr>
-        <w:t>Combination</w:t>
-      </w:r>
-      <w:r>
-        <w:rPr>
-          <w:rFonts w:ascii="Times New Roman" w:hAnsi="Times New Roman" w:cs="Times New Roman"/>
-          <w:sz w:val="24"/>
-          <w:szCs w:val="24"/>
-        </w:rPr>
-        <w:t>Adapter</w:t>
-      </w:r>
-      <w:proofErr w:type="spellEnd"/>
-      <w:r>
-        <w:rPr>
-          <w:rFonts w:ascii="Times New Roman" w:hAnsi="Times New Roman" w:cs="Times New Roman"/>
-          <w:sz w:val="24"/>
-          <w:szCs w:val="24"/>
-        </w:rPr>
-        <w:t xml:space="preserve"> </w:t>
-      </w:r>
-      <w:r>
-        <w:rPr>
-          <w:rFonts w:ascii="Times New Roman" w:hAnsi="Times New Roman" w:cs="Times New Roman"/>
-          <w:sz w:val="24"/>
-          <w:szCs w:val="24"/>
-        </w:rPr>
-        <w:t xml:space="preserve">or </w:t>
-      </w:r>
-      <w:proofErr w:type="spellStart"/>
-      <w:r>
-        <w:rPr>
-          <w:rFonts w:ascii="Times New Roman" w:hAnsi="Times New Roman" w:cs="Times New Roman"/>
-          <w:sz w:val="24"/>
-          <w:szCs w:val="24"/>
-        </w:rPr>
-        <w:t>Lokum</w:t>
-      </w:r>
-      <w:r>
-        <w:rPr>
-          <w:rFonts w:ascii="Times New Roman" w:hAnsi="Times New Roman" w:cs="Times New Roman"/>
-          <w:sz w:val="24"/>
-          <w:szCs w:val="24"/>
-        </w:rPr>
-        <w:t>Destroy</w:t>
-      </w:r>
-      <w:r>
-        <w:rPr>
-          <w:rFonts w:ascii="Times New Roman" w:hAnsi="Times New Roman" w:cs="Times New Roman"/>
-          <w:sz w:val="24"/>
-          <w:szCs w:val="24"/>
-        </w:rPr>
-        <w:t>erAdapter</w:t>
-      </w:r>
-      <w:proofErr w:type="spellEnd"/>
-      <w:r>
-        <w:rPr>
-          <w:rFonts w:ascii="Times New Roman" w:hAnsi="Times New Roman" w:cs="Times New Roman"/>
-          <w:sz w:val="24"/>
-          <w:szCs w:val="24"/>
-        </w:rPr>
-        <w:t xml:space="preserve">, </w:t>
-      </w:r>
-      <w:proofErr w:type="spellStart"/>
-      <w:r>
-        <w:rPr>
-          <w:rFonts w:ascii="Times New Roman" w:hAnsi="Times New Roman" w:cs="Times New Roman"/>
-          <w:sz w:val="24"/>
-          <w:szCs w:val="24"/>
-        </w:rPr>
-        <w:t>Lokum</w:t>
-      </w:r>
-      <w:r>
-        <w:rPr>
-          <w:rFonts w:ascii="Times New Roman" w:hAnsi="Times New Roman" w:cs="Times New Roman"/>
-          <w:sz w:val="24"/>
-          <w:szCs w:val="24"/>
-        </w:rPr>
-        <w:t>Faller</w:t>
-      </w:r>
-      <w:r>
-        <w:rPr>
-          <w:rFonts w:ascii="Times New Roman" w:hAnsi="Times New Roman" w:cs="Times New Roman"/>
-          <w:sz w:val="24"/>
-          <w:szCs w:val="24"/>
-        </w:rPr>
-        <w:t>Adapter</w:t>
-      </w:r>
-      <w:proofErr w:type="gramStart"/>
-      <w:r>
-        <w:rPr>
-          <w:rFonts w:ascii="Times New Roman" w:hAnsi="Times New Roman" w:cs="Times New Roman"/>
-          <w:sz w:val="24"/>
-          <w:szCs w:val="24"/>
-        </w:rPr>
-        <w:t>,ScoreCalculatorAdapter</w:t>
-      </w:r>
-      <w:proofErr w:type="spellEnd"/>
-      <w:proofErr w:type="gramEnd"/>
-      <w:r>
-        <w:rPr>
-          <w:rFonts w:ascii="Times New Roman" w:hAnsi="Times New Roman" w:cs="Times New Roman"/>
-          <w:sz w:val="24"/>
-          <w:szCs w:val="24"/>
-        </w:rPr>
-        <w:t xml:space="preserve">, </w:t>
-      </w:r>
-      <w:proofErr w:type="spellStart"/>
-      <w:r>
-        <w:rPr>
-          <w:rFonts w:ascii="Times New Roman" w:hAnsi="Times New Roman" w:cs="Times New Roman"/>
-          <w:sz w:val="24"/>
-          <w:szCs w:val="24"/>
-        </w:rPr>
-        <w:t>SimpleGraphics</w:t>
-      </w:r>
-      <w:r>
-        <w:rPr>
-          <w:rFonts w:ascii="Times New Roman" w:hAnsi="Times New Roman" w:cs="Times New Roman"/>
-          <w:sz w:val="24"/>
-          <w:szCs w:val="24"/>
-        </w:rPr>
-        <w:t>DrawingAdapter</w:t>
-      </w:r>
-      <w:proofErr w:type="spellEnd"/>
-      <w:r>
-        <w:rPr>
-          <w:rFonts w:ascii="Times New Roman" w:hAnsi="Times New Roman" w:cs="Times New Roman"/>
-          <w:sz w:val="24"/>
-          <w:szCs w:val="24"/>
-        </w:rPr>
-        <w:t xml:space="preserve">, </w:t>
-      </w:r>
-      <w:proofErr w:type="spellStart"/>
-      <w:r>
-        <w:rPr>
-          <w:rFonts w:ascii="Times New Roman" w:hAnsi="Times New Roman" w:cs="Times New Roman"/>
-          <w:sz w:val="24"/>
-          <w:szCs w:val="24"/>
-        </w:rPr>
-        <w:t>RegularLokumSwapper</w:t>
-      </w:r>
-      <w:r>
-        <w:rPr>
-          <w:rFonts w:ascii="Times New Roman" w:hAnsi="Times New Roman" w:cs="Times New Roman"/>
-          <w:sz w:val="24"/>
-          <w:szCs w:val="24"/>
-        </w:rPr>
-        <w:t>Adapter</w:t>
-      </w:r>
-      <w:proofErr w:type="spellEnd"/>
-      <w:r>
-        <w:rPr>
-          <w:rFonts w:ascii="Times New Roman" w:hAnsi="Times New Roman" w:cs="Times New Roman"/>
-          <w:sz w:val="24"/>
-          <w:szCs w:val="24"/>
-        </w:rPr>
-        <w:t xml:space="preserve">, </w:t>
-      </w:r>
-      <w:proofErr w:type="spellStart"/>
-      <w:r>
-        <w:rPr>
-          <w:rFonts w:ascii="Times New Roman" w:hAnsi="Times New Roman" w:cs="Times New Roman"/>
-          <w:sz w:val="24"/>
-          <w:szCs w:val="24"/>
-        </w:rPr>
-        <w:t>Special</w:t>
-      </w:r>
-      <w:r>
-        <w:rPr>
-          <w:rFonts w:ascii="Times New Roman" w:hAnsi="Times New Roman" w:cs="Times New Roman"/>
-          <w:sz w:val="24"/>
-          <w:szCs w:val="24"/>
-        </w:rPr>
-        <w:t>LokumSwapperAdapter</w:t>
-      </w:r>
-      <w:proofErr w:type="spellEnd"/>
-      <w:r>
-        <w:rPr>
-          <w:rFonts w:ascii="Times New Roman" w:hAnsi="Times New Roman" w:cs="Times New Roman"/>
-          <w:sz w:val="24"/>
-          <w:szCs w:val="24"/>
-        </w:rPr>
-        <w:t xml:space="preserve"> and </w:t>
-      </w:r>
-      <w:proofErr w:type="spellStart"/>
-      <w:r>
-        <w:rPr>
-          <w:rFonts w:ascii="Times New Roman" w:hAnsi="Times New Roman" w:cs="Times New Roman"/>
-          <w:sz w:val="24"/>
-          <w:szCs w:val="24"/>
-        </w:rPr>
-        <w:t>Falling</w:t>
-      </w:r>
-      <w:r>
-        <w:rPr>
-          <w:rFonts w:ascii="Times New Roman" w:hAnsi="Times New Roman" w:cs="Times New Roman"/>
-          <w:sz w:val="24"/>
-          <w:szCs w:val="24"/>
-        </w:rPr>
-        <w:t>LokumSwapperAdapter</w:t>
-      </w:r>
-      <w:proofErr w:type="spellEnd"/>
-      <w:r>
-        <w:rPr>
-          <w:rFonts w:ascii="Times New Roman" w:hAnsi="Times New Roman" w:cs="Times New Roman"/>
-          <w:sz w:val="24"/>
-          <w:szCs w:val="24"/>
-        </w:rPr>
-        <w:t>.</w:t>
-      </w:r>
-    </w:p>
-    <w:p>
-      <w:pPr>
-        <w:spacing w:line="480" w:lineRule="auto"/>
-        <w:ind w:firstLine="708"/>
-        <w:rPr>
-          <w:rFonts w:ascii="Times New Roman" w:hAnsi="Times New Roman" w:cs="Times New Roman"/>
-          <w:sz w:val="24"/>
-          <w:szCs w:val="24"/>
-        </w:rPr>
-      </w:pPr>
-    </w:p>
-    <w:p>
-      <w:pPr>
-        <w:spacing w:line="480" w:lineRule="auto"/>
-        <w:ind w:firstLine="708"/>
-        <w:rPr>
-          <w:rFonts w:ascii="Times New Roman" w:hAnsi="Times New Roman" w:cs="Times New Roman"/>
-          <w:sz w:val="24"/>
-          <w:szCs w:val="24"/>
-        </w:rPr>
-      </w:pPr>
-    </w:p>
-    <w:p>
-      <w:pPr>
-        <w:spacing w:line="480" w:lineRule="auto"/>
-        <w:ind w:firstLine="708"/>
-        <w:rPr>
-          <w:rFonts w:ascii="Times New Roman" w:hAnsi="Times New Roman" w:cs="Times New Roman"/>
-          <w:sz w:val="24"/>
-          <w:szCs w:val="24"/>
-        </w:rPr>
-      </w:pPr>
-      <w:r>
-        <w:rPr>
-          <w:rFonts w:ascii="Times New Roman" w:hAnsi="Times New Roman" w:cs="Times New Roman"/>
-          <w:sz w:val="24"/>
-          <w:szCs w:val="24"/>
-        </w:rPr>
-        <w:lastRenderedPageBreak/>
-        <w:t xml:space="preserve"> We have </w:t>
-      </w:r>
-      <w:r>
-        <w:rPr>
-          <w:rFonts w:ascii="Times New Roman" w:hAnsi="Times New Roman" w:cs="Times New Roman"/>
-          <w:sz w:val="24"/>
-          <w:szCs w:val="24"/>
-        </w:rPr>
-        <w:t>also improved user interface</w:t>
-      </w:r>
-      <w:r>
-        <w:rPr>
-          <w:rFonts w:ascii="Times New Roman" w:hAnsi="Times New Roman" w:cs="Times New Roman"/>
-          <w:sz w:val="24"/>
-          <w:szCs w:val="24"/>
-        </w:rPr>
-        <w:t xml:space="preserve"> </w:t>
-      </w:r>
-      <w:r>
-        <w:rPr>
-          <w:rFonts w:ascii="Times New Roman" w:hAnsi="Times New Roman" w:cs="Times New Roman"/>
-          <w:sz w:val="24"/>
-          <w:szCs w:val="24"/>
-        </w:rPr>
-        <w:t>a</w:t>
-      </w:r>
-      <w:r>
-        <w:rPr>
-          <w:rFonts w:ascii="Times New Roman" w:hAnsi="Times New Roman" w:cs="Times New Roman"/>
-          <w:sz w:val="24"/>
-          <w:szCs w:val="24"/>
-        </w:rPr>
-        <w:t>nd made it more systematic as shown below picture.</w:t>
-      </w:r>
-    </w:p>
-    <w:p>
-      <w:pPr>
-        <w:keepNext/>
-        <w:spacing w:line="480" w:lineRule="auto"/>
-        <w:ind w:firstLine="708"/>
-      </w:pPr>
-      <w:r>
-        <w:rPr>
-          <w:rFonts w:ascii="Times New Roman" w:hAnsi="Times New Roman" w:cs="Times New Roman"/>
-          <w:noProof/>
-          <w:sz w:val="24"/>
-          <w:szCs w:val="24"/>
-        </w:rPr>
-        <w:drawing>
-          <wp:inline distT="0" distB="0" distL="0" distR="0" wp14:anchorId="18DD3E0E" wp14:editId="7AA25A80">
-            <wp:extent cx="5872183" cy="3444240"/>
-            <wp:effectExtent l="0" t="0" r="0" b="3810"/>
-            <wp:docPr id="8" name="Resim 8" descr="C:\Users\ömer\Desktop\Untitled3.png"/>
-            <wp:cNvGraphicFramePr>
-              <a:graphicFrameLocks xmlns:a="http://schemas.openxmlformats.org/drawingml/2006/main" noChangeAspect="1"/>
-            </wp:cNvGraphicFramePr>
-            <a:graphic xmlns:a="http://schemas.openxmlformats.org/drawingml/2006/main">
-              <a:graphicData uri="http://schemas.openxmlformats.org/drawingml/2006/picture">
-                <pic:pic xmlns:pic="http://schemas.openxmlformats.org/drawingml/2006/picture">
-                  <pic:nvPicPr>
-                    <pic:cNvPr id="0" name="Picture 4" descr="C:\Users\ömer\Desktop\Untitled3.png"/>
-                    <pic:cNvPicPr>
-                      <a:picLocks noChangeAspect="1" noChangeArrowheads="1"/>
-                    </pic:cNvPicPr>
-                  </pic:nvPicPr>
-                  <pic:blipFill>
-                    <a:blip r:embed="rId9" cstate="print">
-                      <a:extLst>
-                        <a:ext uri="{28A0092B-C50C-407E-A947-70E740481C1C}">
-                          <a14:useLocalDpi xmlns:a14="http://schemas.microsoft.com/office/drawing/2010/main" val="0"/>
-                        </a:ext>
-                      </a:extLst>
-                    </a:blip>
-                    <a:srcRect/>
-                    <a:stretch>
-                      <a:fillRect/>
-                    </a:stretch>
-                  </pic:blipFill>
-                  <pic:spPr bwMode="auto">
-                    <a:xfrm>
-                      <a:off x="0" y="0"/>
-                      <a:ext cx="5872307" cy="3444313"/>
-                    </a:xfrm>
-                    <a:prstGeom prst="rect">
-                      <a:avLst/>
-                    </a:prstGeom>
-                    <a:noFill/>
-                    <a:ln>
-                      <a:noFill/>
-                    </a:ln>
-                  </pic:spPr>
-                </pic:pic>
-              </a:graphicData>
-            </a:graphic>
-          </wp:inline>
-        </w:drawing>
-      </w:r>
-    </w:p>
-    <w:p>
-      <w:pPr>
-        <w:pStyle w:val="ResimYazs"/>
-        <w:rPr>
-          <w:rFonts w:ascii="Times New Roman" w:hAnsi="Times New Roman" w:cs="Times New Roman"/>
-          <w:sz w:val="24"/>
-          <w:szCs w:val="24"/>
-        </w:rPr>
-      </w:pPr>
-      <w:r>
-        <w:t xml:space="preserve">Figure </w:t>
-      </w:r>
-      <w:r>
-        <w:fldChar w:fldCharType="begin"/>
-      </w:r>
-      <w:r>
-        <w:instrText xml:space="preserve"> SEQ Figure \* ARABIC </w:instrText>
-      </w:r>
-      <w:r>
-        <w:fldChar w:fldCharType="separate"/>
-      </w:r>
-      <w:r>
-        <w:rPr>
-          <w:noProof/>
-        </w:rPr>
-        <w:t>3</w:t>
-      </w:r>
-      <w:r>
-        <w:fldChar w:fldCharType="end"/>
-      </w:r>
-      <w:r>
-        <w:t>: User interface of the Class Diagram</w:t>
-      </w:r>
-    </w:p>
-    <w:p>
-      <w:pPr>
-        <w:spacing w:line="480" w:lineRule="auto"/>
-        <w:ind w:firstLine="708"/>
-        <w:rPr>
-          <w:rFonts w:ascii="Times New Roman" w:hAnsi="Times New Roman" w:cs="Times New Roman"/>
-          <w:sz w:val="24"/>
-          <w:szCs w:val="24"/>
-        </w:rPr>
-      </w:pPr>
-    </w:p>
-    <w:p>
-      <w:pPr>
-        <w:spacing w:line="480" w:lineRule="auto"/>
-        <w:rPr>
-          <w:rFonts w:ascii="Times New Roman" w:hAnsi="Times New Roman" w:cs="Times New Roman"/>
-          <w:sz w:val="24"/>
-          <w:szCs w:val="24"/>
-        </w:rPr>
-      </w:pPr>
-      <w:r>
-        <w:tab/>
-      </w:r>
-    </w:p>
-    <w:p>
-      <w:pPr>
-        <w:spacing w:line="480" w:lineRule="auto"/>
-        <w:rPr>
-          <w:rFonts w:ascii="Times New Roman" w:hAnsi="Times New Roman" w:cs="Times New Roman"/>
-          <w:sz w:val="24"/>
-          <w:szCs w:val="24"/>
-        </w:rPr>
-      </w:pPr>
-      <w:r>
-        <w:rPr>
-          <w:rFonts w:ascii="Times New Roman" w:hAnsi="Times New Roman" w:cs="Times New Roman"/>
-          <w:sz w:val="24"/>
-          <w:szCs w:val="24"/>
-        </w:rPr>
-        <w:tab/>
-      </w:r>
-    </w:p>
-    <w:p>
-      <w:pPr>
-        <w:spacing w:line="480" w:lineRule="auto"/>
-        <w:rPr>
-          <w:rFonts w:ascii="Times New Roman" w:hAnsi="Times New Roman" w:cs="Times New Roman"/>
-          <w:sz w:val="24"/>
-          <w:szCs w:val="24"/>
-        </w:rPr>
-      </w:pPr>
-    </w:p>
-    <w:p>
-      <w:pPr>
-        <w:spacing w:line="480" w:lineRule="auto"/>
-        <w:rPr>
-          <w:rFonts w:ascii="Times New Roman" w:hAnsi="Times New Roman" w:cs="Times New Roman"/>
-          <w:sz w:val="24"/>
-          <w:szCs w:val="24"/>
-        </w:rPr>
-      </w:pPr>
-    </w:p>
-    <w:p>
-      <w:pPr>
-        <w:spacing w:line="480" w:lineRule="auto"/>
-        <w:rPr>
-          <w:rFonts w:ascii="Times New Roman" w:hAnsi="Times New Roman" w:cs="Times New Roman"/>
-          <w:sz w:val="24"/>
-          <w:szCs w:val="24"/>
-        </w:rPr>
-      </w:pPr>
-    </w:p>
-    <w:p>
-      <w:pPr>
-        <w:spacing w:line="480" w:lineRule="auto"/>
-        <w:rPr>
-          <w:rFonts w:ascii="Times New Roman" w:hAnsi="Times New Roman" w:cs="Times New Roman"/>
-          <w:sz w:val="24"/>
-          <w:szCs w:val="24"/>
-        </w:rPr>
-      </w:pPr>
-    </w:p>
-    <w:p>
-      <w:pPr>
-        <w:spacing w:line="480" w:lineRule="auto"/>
-        <w:ind w:firstLine="708"/>
-        <w:rPr>
-          <w:rFonts w:ascii="Times New Roman" w:hAnsi="Times New Roman" w:cs="Times New Roman"/>
-          <w:sz w:val="24"/>
-          <w:szCs w:val="24"/>
-        </w:rPr>
-      </w:pPr>
+        <w:rPr>
+          <w:rFonts w:ascii="Times New Roman" w:hAnsi="Times New Roman" w:cs="Times New Roman"/>
+          <w:sz w:val="24"/>
+          <w:szCs w:val="24"/>
+        </w:rPr>
+      </w:pPr>
+      <w:bookmarkStart w:id="0" w:name="_GoBack"/>
+      <w:bookmarkEnd w:id="0"/>
       <w:r>
         <w:rPr>
           <w:rFonts w:ascii="Times New Roman" w:hAnsi="Times New Roman" w:cs="Times New Roman"/>
@@ -1149,15 +1094,119 @@
           <w:sz w:val="24"/>
           <w:szCs w:val="24"/>
         </w:rPr>
-        <w:t>wi</w:t>
-      </w:r>
-      <w:r>
-        <w:rPr>
-          <w:rFonts w:ascii="Times New Roman" w:hAnsi="Times New Roman" w:cs="Times New Roman"/>
-          <w:sz w:val="24"/>
-          <w:szCs w:val="24"/>
-        </w:rPr>
-        <w:t>th these adapters, we aimed to simplify design and provided to ease adding new extensions. In this way, we achieved our final class diagram which can be seen below.</w:t>
+        <w:t xml:space="preserve">we have added new requirements which are </w:t>
+      </w:r>
+      <w:proofErr w:type="spellStart"/>
+      <w:r>
+        <w:rPr>
+          <w:rFonts w:ascii="Times New Roman" w:hAnsi="Times New Roman" w:cs="Times New Roman"/>
+          <w:sz w:val="24"/>
+          <w:szCs w:val="24"/>
+        </w:rPr>
+        <w:t>SpecialLokumSwapperAdapter</w:t>
+      </w:r>
+      <w:proofErr w:type="spellEnd"/>
+      <w:r>
+        <w:rPr>
+          <w:rFonts w:ascii="Times New Roman" w:hAnsi="Times New Roman" w:cs="Times New Roman"/>
+          <w:sz w:val="24"/>
+          <w:szCs w:val="24"/>
+        </w:rPr>
+        <w:t xml:space="preserve"> class, new Level class including </w:t>
+      </w:r>
+      <w:proofErr w:type="spellStart"/>
+      <w:r>
+        <w:rPr>
+          <w:rFonts w:ascii="Times New Roman" w:hAnsi="Times New Roman" w:cs="Times New Roman"/>
+          <w:sz w:val="24"/>
+          <w:szCs w:val="24"/>
+        </w:rPr>
+        <w:t>TimeBasedLevel</w:t>
+      </w:r>
+      <w:proofErr w:type="spellEnd"/>
+      <w:r>
+        <w:rPr>
+          <w:rFonts w:ascii="Times New Roman" w:hAnsi="Times New Roman" w:cs="Times New Roman"/>
+          <w:sz w:val="24"/>
+          <w:szCs w:val="24"/>
+        </w:rPr>
+        <w:t xml:space="preserve"> and </w:t>
+      </w:r>
+      <w:proofErr w:type="spellStart"/>
+      <w:r>
+        <w:rPr>
+          <w:rFonts w:ascii="Times New Roman" w:hAnsi="Times New Roman" w:cs="Times New Roman"/>
+          <w:sz w:val="24"/>
+          <w:szCs w:val="24"/>
+        </w:rPr>
+        <w:t>MoveBasedLevel</w:t>
+      </w:r>
+      <w:proofErr w:type="spellEnd"/>
+      <w:r>
+        <w:rPr>
+          <w:rFonts w:ascii="Times New Roman" w:hAnsi="Times New Roman" w:cs="Times New Roman"/>
+          <w:sz w:val="24"/>
+          <w:szCs w:val="24"/>
+        </w:rPr>
+        <w:t xml:space="preserve"> classes, and </w:t>
+      </w:r>
+      <w:proofErr w:type="spellStart"/>
+      <w:r>
+        <w:rPr>
+          <w:rFonts w:ascii="Times New Roman" w:hAnsi="Times New Roman" w:cs="Times New Roman"/>
+          <w:sz w:val="24"/>
+          <w:szCs w:val="24"/>
+        </w:rPr>
+        <w:t>TimeLokum</w:t>
+      </w:r>
+      <w:proofErr w:type="spellEnd"/>
+      <w:r>
+        <w:rPr>
+          <w:rFonts w:ascii="Times New Roman" w:hAnsi="Times New Roman" w:cs="Times New Roman"/>
+          <w:sz w:val="24"/>
+          <w:szCs w:val="24"/>
+        </w:rPr>
+        <w:t xml:space="preserve"> class. W</w:t>
+      </w:r>
+      <w:r>
+        <w:rPr>
+          <w:rFonts w:ascii="Times New Roman" w:hAnsi="Times New Roman" w:cs="Times New Roman"/>
+          <w:sz w:val="24"/>
+          <w:szCs w:val="24"/>
+        </w:rPr>
+        <w:t>i</w:t>
+      </w:r>
+      <w:r>
+        <w:rPr>
+          <w:rFonts w:ascii="Times New Roman" w:hAnsi="Times New Roman" w:cs="Times New Roman"/>
+          <w:sz w:val="24"/>
+          <w:szCs w:val="24"/>
+        </w:rPr>
+        <w:t>th these change</w:t>
+      </w:r>
+      <w:r>
+        <w:rPr>
+          <w:rFonts w:ascii="Times New Roman" w:hAnsi="Times New Roman" w:cs="Times New Roman"/>
+          <w:sz w:val="24"/>
+          <w:szCs w:val="24"/>
+        </w:rPr>
+        <w:t>s, we aimed to simplify</w:t>
+      </w:r>
+      <w:r>
+        <w:rPr>
+          <w:rFonts w:ascii="Times New Roman" w:hAnsi="Times New Roman" w:cs="Times New Roman"/>
+          <w:sz w:val="24"/>
+          <w:szCs w:val="24"/>
+        </w:rPr>
+        <w:t xml:space="preserve"> our</w:t>
+      </w:r>
+      <w:r>
+        <w:rPr>
+          <w:rFonts w:ascii="Times New Roman" w:hAnsi="Times New Roman" w:cs="Times New Roman"/>
+          <w:sz w:val="24"/>
+          <w:szCs w:val="24"/>
+        </w:rPr>
+        <w:t xml:space="preserve"> design and provided to ease adding new extensions. In this way, we achieved our final class diagram which can be seen below.</w:t>
       </w:r>
     </w:p>
     <w:p>
@@ -1167,6 +1216,7 @@
       <w:r>
         <w:rPr>
           <w:noProof/>
+          <w:lang w:val="tr-TR" w:eastAsia="tr-TR"/>
         </w:rPr>
         <w:drawing>
           <wp:inline distT="0" distB="0" distL="0" distR="0">
@@ -1186,7 +1236,7 @@
                     </pic:cNvPicPr>
                   </pic:nvPicPr>
                   <pic:blipFill>
-                    <a:blip r:embed="rId10">
+                    <a:blip r:embed="rId11">
                       <a:extLst>
                         <a:ext uri="{28A0092B-C50C-407E-A947-70E740481C1C}">
                           <a14:useLocalDpi xmlns:a14="http://schemas.microsoft.com/office/drawing/2010/main" val="0"/>
@@ -1231,11 +1281,9 @@
       <w:r>
         <w:t>: Our Final Class Diagram</w:t>
       </w:r>
-      <w:bookmarkStart w:id="0" w:name="_GoBack"/>
-      <w:bookmarkEnd w:id="0"/>
     </w:p>
     <w:sectPr>
-      <w:footerReference w:type="default" r:id="rId11"/>
+      <w:footerReference w:type="default" r:id="rId12"/>
       <w:pgSz w:w="11906" w:h="16838"/>
       <w:pgMar w:top="1417" w:right="1417" w:bottom="1417" w:left="1417" w:header="708" w:footer="708" w:gutter="0"/>
       <w:cols w:space="708"/>
@@ -1340,6 +1388,127 @@
     </w:p>
   </w:footnote>
 </w:footnotes>
+</file>
+
+<file path=word/numbering.xml><?xml version="1.0" encoding="utf-8"?>
+<w:numbering xmlns:wpc="http://schemas.microsoft.com/office/word/2010/wordprocessingCanvas" xmlns:mc="http://schemas.openxmlformats.org/markup-compatibility/2006" xmlns:o="urn:schemas-microsoft-com:office:office" xmlns:r="http://schemas.openxmlformats.org/officeDocument/2006/relationships" xmlns:m="http://schemas.openxmlformats.org/officeDocument/2006/math" xmlns:v="urn:schemas-microsoft-com:vml" xmlns:wp14="http://schemas.microsoft.com/office/word/2010/wordprocessingDrawing" xmlns:wp="http://schemas.openxmlformats.org/drawingml/2006/wordprocessingDrawing" xmlns:w10="urn:schemas-microsoft-com:office:word" xmlns:w="http://schemas.openxmlformats.org/wordprocessingml/2006/main" xmlns:w14="http://schemas.microsoft.com/office/word/2010/wordml" xmlns:wpg="http://schemas.microsoft.com/office/word/2010/wordprocessingGroup" xmlns:wpi="http://schemas.microsoft.com/office/word/2010/wordprocessingInk" xmlns:wne="http://schemas.microsoft.com/office/word/2006/wordml" xmlns:wps="http://schemas.microsoft.com/office/word/2010/wordprocessingShape" mc:Ignorable="w14 wp14">
+  <w:abstractNum w:abstractNumId="0">
+    <w:nsid w:val="262A41E9"/>
+    <w:multiLevelType w:val="hybridMultilevel"/>
+    <w:tmpl w:val="807447B0"/>
+    <w:lvl w:ilvl="0" w:tplc="041F0001">
+      <w:start w:val="1"/>
+      <w:numFmt w:val="bullet"/>
+      <w:lvlText w:val=""/>
+      <w:lvlJc w:val="left"/>
+      <w:pPr>
+        <w:ind w:left="1428" w:hanging="360"/>
+      </w:pPr>
+      <w:rPr>
+        <w:rFonts w:ascii="Symbol" w:hAnsi="Symbol" w:hint="default"/>
+      </w:rPr>
+    </w:lvl>
+    <w:lvl w:ilvl="1" w:tplc="041F0003" w:tentative="1">
+      <w:start w:val="1"/>
+      <w:numFmt w:val="bullet"/>
+      <w:lvlText w:val="o"/>
+      <w:lvlJc w:val="left"/>
+      <w:pPr>
+        <w:ind w:left="2148" w:hanging="360"/>
+      </w:pPr>
+      <w:rPr>
+        <w:rFonts w:ascii="Courier New" w:hAnsi="Courier New" w:cs="Courier New" w:hint="default"/>
+      </w:rPr>
+    </w:lvl>
+    <w:lvl w:ilvl="2" w:tplc="041F0005" w:tentative="1">
+      <w:start w:val="1"/>
+      <w:numFmt w:val="bullet"/>
+      <w:lvlText w:val=""/>
+      <w:lvlJc w:val="left"/>
+      <w:pPr>
+        <w:ind w:left="2868" w:hanging="360"/>
+      </w:pPr>
+      <w:rPr>
+        <w:rFonts w:ascii="Wingdings" w:hAnsi="Wingdings" w:hint="default"/>
+      </w:rPr>
+    </w:lvl>
+    <w:lvl w:ilvl="3" w:tplc="041F0001" w:tentative="1">
+      <w:start w:val="1"/>
+      <w:numFmt w:val="bullet"/>
+      <w:lvlText w:val=""/>
+      <w:lvlJc w:val="left"/>
+      <w:pPr>
+        <w:ind w:left="3588" w:hanging="360"/>
+      </w:pPr>
+      <w:rPr>
+        <w:rFonts w:ascii="Symbol" w:hAnsi="Symbol" w:hint="default"/>
+      </w:rPr>
+    </w:lvl>
+    <w:lvl w:ilvl="4" w:tplc="041F0003" w:tentative="1">
+      <w:start w:val="1"/>
+      <w:numFmt w:val="bullet"/>
+      <w:lvlText w:val="o"/>
+      <w:lvlJc w:val="left"/>
+      <w:pPr>
+        <w:ind w:left="4308" w:hanging="360"/>
+      </w:pPr>
+      <w:rPr>
+        <w:rFonts w:ascii="Courier New" w:hAnsi="Courier New" w:cs="Courier New" w:hint="default"/>
+      </w:rPr>
+    </w:lvl>
+    <w:lvl w:ilvl="5" w:tplc="041F0005" w:tentative="1">
+      <w:start w:val="1"/>
+      <w:numFmt w:val="bullet"/>
+      <w:lvlText w:val=""/>
+      <w:lvlJc w:val="left"/>
+      <w:pPr>
+        <w:ind w:left="5028" w:hanging="360"/>
+      </w:pPr>
+      <w:rPr>
+        <w:rFonts w:ascii="Wingdings" w:hAnsi="Wingdings" w:hint="default"/>
+      </w:rPr>
+    </w:lvl>
+    <w:lvl w:ilvl="6" w:tplc="041F0001" w:tentative="1">
+      <w:start w:val="1"/>
+      <w:numFmt w:val="bullet"/>
+      <w:lvlText w:val=""/>
+      <w:lvlJc w:val="left"/>
+      <w:pPr>
+        <w:ind w:left="5748" w:hanging="360"/>
+      </w:pPr>
+      <w:rPr>
+        <w:rFonts w:ascii="Symbol" w:hAnsi="Symbol" w:hint="default"/>
+      </w:rPr>
+    </w:lvl>
+    <w:lvl w:ilvl="7" w:tplc="041F0003" w:tentative="1">
+      <w:start w:val="1"/>
+      <w:numFmt w:val="bullet"/>
+      <w:lvlText w:val="o"/>
+      <w:lvlJc w:val="left"/>
+      <w:pPr>
+        <w:ind w:left="6468" w:hanging="360"/>
+      </w:pPr>
+      <w:rPr>
+        <w:rFonts w:ascii="Courier New" w:hAnsi="Courier New" w:cs="Courier New" w:hint="default"/>
+      </w:rPr>
+    </w:lvl>
+    <w:lvl w:ilvl="8" w:tplc="041F0005" w:tentative="1">
+      <w:start w:val="1"/>
+      <w:numFmt w:val="bullet"/>
+      <w:lvlText w:val=""/>
+      <w:lvlJc w:val="left"/>
+      <w:pPr>
+        <w:ind w:left="7188" w:hanging="360"/>
+      </w:pPr>
+      <w:rPr>
+        <w:rFonts w:ascii="Wingdings" w:hAnsi="Wingdings" w:hint="default"/>
+      </w:rPr>
+    </w:lvl>
+  </w:abstractNum>
+  <w:num w:numId="1">
+    <w:abstractNumId w:val="0"/>
+  </w:num>
+</w:numbering>
 </file>
 
 <file path=word/styles.xml><?xml version="1.0" encoding="utf-8"?>
@@ -1632,6 +1801,17 @@
       <w:lang w:val="en-US"/>
     </w:rPr>
   </w:style>
+  <w:style w:type="paragraph" w:styleId="ListeParagraf">
+    <w:name w:val="List Paragraph"/>
+    <w:basedOn w:val="Normal"/>
+    <w:uiPriority w:val="34"/>
+    <w:qFormat/>
+    <w:rsid w:val="0070100C"/>
+    <w:pPr>
+      <w:ind w:left="720"/>
+      <w:contextualSpacing/>
+    </w:pPr>
+  </w:style>
 </w:styles>
 </file>
 
@@ -1924,6 +2104,17 @@
     <w:rPr>
       <w:lang w:val="en-US"/>
     </w:rPr>
+  </w:style>
+  <w:style w:type="paragraph" w:styleId="ListeParagraf">
+    <w:name w:val="List Paragraph"/>
+    <w:basedOn w:val="Normal"/>
+    <w:uiPriority w:val="34"/>
+    <w:qFormat/>
+    <w:rsid w:val="0070100C"/>
+    <w:pPr>
+      <w:ind w:left="720"/>
+      <w:contextualSpacing/>
+    </w:pPr>
   </w:style>
 </w:styles>
 </file>

</xml_diff>